<commit_message>
small Jira report update
- Upaded Jira report
- Added username and date for reviews
</commit_message>
<xml_diff>
--- a/Cloth Shop Website/Documents/Cloth Shop Project Documentation.docx
+++ b/Cloth Shop Website/Documents/Cloth Shop Project Documentation.docx
@@ -6,7 +6,6 @@
       <w:pPr>
         <w:pStyle w:val="Normal"/>
         <w:pageBreakBefore w:val="false"/>
-        <w:pBdr/>
         <w:shd w:val="clear" w:fill="auto"/>
         <w:spacing w:lineRule="auto" w:line="240" w:before="0" w:after="200"/>
         <w:rPr>
@@ -60,7 +59,6 @@
       <w:pPr>
         <w:pStyle w:val="Tytu"/>
         <w:pageBreakBefore w:val="false"/>
-        <w:pBdr/>
         <w:shd w:val="clear" w:fill="auto"/>
         <w:rPr>
           <w:b/>
@@ -87,7 +85,6 @@
       <w:pPr>
         <w:pStyle w:val="Nagwek1"/>
         <w:pageBreakBefore w:val="false"/>
-        <w:pBdr/>
         <w:shd w:val="clear" w:fill="auto"/>
         <w:rPr>
           <w:sz w:val="30"/>
@@ -234,7 +231,6 @@
       <w:pPr>
         <w:pStyle w:val="Nagwek1"/>
         <w:pageBreakBefore w:val="false"/>
-        <w:pBdr/>
         <w:shd w:val="clear" w:fill="auto"/>
         <w:rPr/>
       </w:pPr>
@@ -285,7 +281,6 @@
       <w:pPr>
         <w:pStyle w:val="Nagwek1"/>
         <w:pageBreakBefore w:val="false"/>
-        <w:pBdr/>
         <w:shd w:val="clear" w:fill="auto"/>
         <w:rPr>
           <w:rFonts w:ascii="Proxima Nova" w:hAnsi="Proxima Nova" w:eastAsia="Proxima Nova" w:cs="Proxima Nova"/>
@@ -311,7 +306,6 @@
           <w:ilvl w:val="0"/>
           <w:numId w:val="5"/>
         </w:numPr>
-        <w:pBdr/>
         <w:shd w:val="clear" w:fill="auto"/>
         <w:spacing w:before="200" w:afterAutospacing="0" w:after="0"/>
         <w:ind w:left="720" w:hanging="360"/>
@@ -336,7 +330,6 @@
           <w:ilvl w:val="0"/>
           <w:numId w:val="5"/>
         </w:numPr>
-        <w:pBdr/>
         <w:shd w:val="clear" w:fill="auto"/>
         <w:spacing w:beforeAutospacing="0" w:before="0" w:afterAutospacing="0" w:after="0"/>
         <w:ind w:left="720" w:hanging="360"/>
@@ -361,7 +354,6 @@
           <w:ilvl w:val="0"/>
           <w:numId w:val="5"/>
         </w:numPr>
-        <w:pBdr/>
         <w:shd w:val="clear" w:fill="auto"/>
         <w:spacing w:beforeAutospacing="0" w:before="0" w:afterAutospacing="0" w:after="0"/>
         <w:ind w:left="720" w:hanging="360"/>
@@ -386,7 +378,6 @@
           <w:ilvl w:val="0"/>
           <w:numId w:val="5"/>
         </w:numPr>
-        <w:pBdr/>
         <w:shd w:val="clear" w:fill="auto"/>
         <w:spacing w:beforeAutospacing="0" w:before="0" w:afterAutospacing="0" w:after="0"/>
         <w:rPr/>
@@ -407,7 +398,6 @@
           <w:ilvl w:val="0"/>
           <w:numId w:val="5"/>
         </w:numPr>
-        <w:pBdr/>
         <w:shd w:val="clear" w:fill="auto"/>
         <w:spacing w:beforeAutospacing="0" w:before="0" w:after="0"/>
         <w:ind w:left="720" w:hanging="360"/>
@@ -782,19 +772,32 @@
         </w:numPr>
         <w:spacing w:lineRule="auto" w:line="240" w:before="0" w:after="240"/>
         <w:ind w:left="720" w:hanging="360"/>
-        <w:rPr>
-          <w:rFonts w:ascii="Arial" w:hAnsi="Arial" w:eastAsia="Arial" w:cs="Arial"/>
-          <w:color w:val="000000"/>
-          <w:sz w:val="24"/>
-          <w:szCs w:val="24"/>
-        </w:rPr>
-      </w:pPr>
-      <w:r>
-        <w:rPr>
-          <w:sz w:val="24"/>
-          <w:szCs w:val="24"/>
-        </w:rPr>
-        <w:t>Created automated tests using Selenium in Python to simulate user interactions with the website.</w:t>
+        <w:rPr/>
+      </w:pPr>
+      <w:r>
+        <w:rPr>
+          <w:sz w:val="24"/>
+          <w:szCs w:val="24"/>
+        </w:rPr>
+        <w:t xml:space="preserve">Created automated tests using Selenium in Python to simulate user interactions with the website.                          </w:t>
+      </w:r>
+    </w:p>
+    <w:p>
+      <w:pPr>
+        <w:pStyle w:val="Normal"/>
+        <w:numPr>
+          <w:ilvl w:val="0"/>
+          <w:numId w:val="3"/>
+        </w:numPr>
+        <w:spacing w:lineRule="auto" w:line="240" w:before="0" w:afterAutospacing="0" w:after="0"/>
+        <w:rPr/>
+      </w:pPr>
+      <w:r>
+        <w:rPr>
+          <w:sz w:val="24"/>
+          <w:szCs w:val="24"/>
+        </w:rPr>
+        <w:t>Add detail page for every product</w:t>
       </w:r>
     </w:p>
     <w:p>
@@ -871,10 +874,7 @@
         </w:numPr>
         <w:spacing w:lineRule="auto" w:line="240" w:before="0" w:afterAutospacing="0" w:after="0"/>
         <w:ind w:left="720" w:hanging="360"/>
-        <w:rPr>
-          <w:sz w:val="24"/>
-          <w:szCs w:val="24"/>
-        </w:rPr>
+        <w:rPr/>
       </w:pPr>
       <w:r>
         <w:rPr>
@@ -882,29 +882,6 @@
           <w:szCs w:val="24"/>
         </w:rPr>
         <w:t>Improve the website's user interface and experience by implementing new design elements and optimizing existing ones.</w:t>
-      </w:r>
-    </w:p>
-    <w:p>
-      <w:pPr>
-        <w:pStyle w:val="Normal"/>
-        <w:numPr>
-          <w:ilvl w:val="0"/>
-          <w:numId w:val="4"/>
-        </w:numPr>
-        <w:spacing w:lineRule="auto" w:line="240" w:before="0" w:afterAutospacing="0" w:after="0"/>
-        <w:ind w:left="720" w:hanging="360"/>
-        <w:rPr>
-          <w:sz w:val="24"/>
-          <w:szCs w:val="24"/>
-          <w:u w:val="none"/>
-        </w:rPr>
-      </w:pPr>
-      <w:r>
-        <w:rPr>
-          <w:sz w:val="24"/>
-          <w:szCs w:val="24"/>
-        </w:rPr>
-        <w:t>Add detail page for every product</w:t>
       </w:r>
     </w:p>
     <w:p>
@@ -1206,7 +1183,6 @@
     <w:pPr>
       <w:pStyle w:val="Normal"/>
       <w:pageBreakBefore w:val="false"/>
-      <w:pBdr/>
       <w:shd w:val="clear" w:fill="auto"/>
       <w:spacing w:before="200" w:after="0"/>
       <w:rPr/>
@@ -1234,7 +1210,6 @@
     <w:pPr>
       <w:pStyle w:val="Normal"/>
       <w:pageBreakBefore w:val="false"/>
-      <w:pBdr/>
       <w:shd w:val="clear" w:fill="auto"/>
       <w:spacing w:lineRule="auto" w:line="240" w:before="0" w:after="0"/>
       <w:rPr/>
@@ -1252,7 +1227,6 @@
     <w:pPr>
       <w:pStyle w:val="Normal"/>
       <w:pageBreakBefore w:val="false"/>
-      <w:pBdr/>
       <w:shd w:val="clear" w:fill="auto"/>
       <w:spacing w:before="200" w:after="0"/>
       <w:rPr/>
@@ -1279,6 +1253,7 @@
         <w:rFonts w:ascii="Wingdings" w:hAnsi="Wingdings" w:cs="Wingdings" w:hint="default"/>
         <w:sz w:val="24"/>
         <w:u w:val="none"/>
+        <w:rFonts w:cs="Wingdings"/>
       </w:rPr>
     </w:lvl>
     <w:lvl w:ilvl="1">
@@ -1292,6 +1267,7 @@
       <w:rPr>
         <w:rFonts w:ascii="Wingdings 2" w:hAnsi="Wingdings 2" w:cs="Wingdings 2" w:hint="default"/>
         <w:u w:val="none"/>
+        <w:rFonts w:cs="Wingdings 2"/>
       </w:rPr>
     </w:lvl>
     <w:lvl w:ilvl="2">
@@ -1305,6 +1281,7 @@
       <w:rPr>
         <w:rFonts w:ascii="OpenSymbol" w:hAnsi="OpenSymbol" w:cs="OpenSymbol" w:hint="default"/>
         <w:u w:val="none"/>
+        <w:rFonts w:cs="OpenSymbol"/>
       </w:rPr>
     </w:lvl>
     <w:lvl w:ilvl="3">
@@ -1318,6 +1295,7 @@
       <w:rPr>
         <w:rFonts w:ascii="Wingdings" w:hAnsi="Wingdings" w:cs="Wingdings" w:hint="default"/>
         <w:u w:val="none"/>
+        <w:rFonts w:cs="Wingdings"/>
       </w:rPr>
     </w:lvl>
     <w:lvl w:ilvl="4">
@@ -1331,6 +1309,7 @@
       <w:rPr>
         <w:rFonts w:ascii="Wingdings 2" w:hAnsi="Wingdings 2" w:cs="Wingdings 2" w:hint="default"/>
         <w:u w:val="none"/>
+        <w:rFonts w:cs="Wingdings 2"/>
       </w:rPr>
     </w:lvl>
     <w:lvl w:ilvl="5">
@@ -1344,6 +1323,7 @@
       <w:rPr>
         <w:rFonts w:ascii="OpenSymbol" w:hAnsi="OpenSymbol" w:cs="OpenSymbol" w:hint="default"/>
         <w:u w:val="none"/>
+        <w:rFonts w:cs="OpenSymbol"/>
       </w:rPr>
     </w:lvl>
     <w:lvl w:ilvl="6">
@@ -1357,6 +1337,7 @@
       <w:rPr>
         <w:rFonts w:ascii="Wingdings" w:hAnsi="Wingdings" w:cs="Wingdings" w:hint="default"/>
         <w:u w:val="none"/>
+        <w:rFonts w:cs="Wingdings"/>
       </w:rPr>
     </w:lvl>
     <w:lvl w:ilvl="7">
@@ -1370,6 +1351,7 @@
       <w:rPr>
         <w:rFonts w:ascii="Wingdings 2" w:hAnsi="Wingdings 2" w:cs="Wingdings 2" w:hint="default"/>
         <w:u w:val="none"/>
+        <w:rFonts w:cs="Wingdings 2"/>
       </w:rPr>
     </w:lvl>
     <w:lvl w:ilvl="8">
@@ -1383,6 +1365,7 @@
       <w:rPr>
         <w:rFonts w:ascii="OpenSymbol" w:hAnsi="OpenSymbol" w:cs="OpenSymbol" w:hint="default"/>
         <w:u w:val="none"/>
+        <w:rFonts w:cs="OpenSymbol"/>
       </w:rPr>
     </w:lvl>
   </w:abstractNum>
@@ -1399,6 +1382,7 @@
         <w:rFonts w:ascii="Wingdings" w:hAnsi="Wingdings" w:cs="Wingdings" w:hint="default"/>
         <w:sz w:val="24"/>
         <w:u w:val="none"/>
+        <w:rFonts w:cs="Wingdings"/>
       </w:rPr>
     </w:lvl>
     <w:lvl w:ilvl="1">
@@ -1412,6 +1396,7 @@
       <w:rPr>
         <w:rFonts w:ascii="Wingdings 2" w:hAnsi="Wingdings 2" w:cs="Wingdings 2" w:hint="default"/>
         <w:u w:val="none"/>
+        <w:rFonts w:cs="Wingdings 2"/>
       </w:rPr>
     </w:lvl>
     <w:lvl w:ilvl="2">
@@ -1425,6 +1410,7 @@
       <w:rPr>
         <w:rFonts w:ascii="OpenSymbol" w:hAnsi="OpenSymbol" w:cs="OpenSymbol" w:hint="default"/>
         <w:u w:val="none"/>
+        <w:rFonts w:cs="OpenSymbol"/>
       </w:rPr>
     </w:lvl>
     <w:lvl w:ilvl="3">
@@ -1438,6 +1424,7 @@
       <w:rPr>
         <w:rFonts w:ascii="Wingdings" w:hAnsi="Wingdings" w:cs="Wingdings" w:hint="default"/>
         <w:u w:val="none"/>
+        <w:rFonts w:cs="Wingdings"/>
       </w:rPr>
     </w:lvl>
     <w:lvl w:ilvl="4">
@@ -1451,6 +1438,7 @@
       <w:rPr>
         <w:rFonts w:ascii="Wingdings 2" w:hAnsi="Wingdings 2" w:cs="Wingdings 2" w:hint="default"/>
         <w:u w:val="none"/>
+        <w:rFonts w:cs="Wingdings 2"/>
       </w:rPr>
     </w:lvl>
     <w:lvl w:ilvl="5">
@@ -1464,6 +1452,7 @@
       <w:rPr>
         <w:rFonts w:ascii="OpenSymbol" w:hAnsi="OpenSymbol" w:cs="OpenSymbol" w:hint="default"/>
         <w:u w:val="none"/>
+        <w:rFonts w:cs="OpenSymbol"/>
       </w:rPr>
     </w:lvl>
     <w:lvl w:ilvl="6">
@@ -1477,6 +1466,7 @@
       <w:rPr>
         <w:rFonts w:ascii="Wingdings" w:hAnsi="Wingdings" w:cs="Wingdings" w:hint="default"/>
         <w:u w:val="none"/>
+        <w:rFonts w:cs="Wingdings"/>
       </w:rPr>
     </w:lvl>
     <w:lvl w:ilvl="7">
@@ -1490,6 +1480,7 @@
       <w:rPr>
         <w:rFonts w:ascii="Wingdings 2" w:hAnsi="Wingdings 2" w:cs="Wingdings 2" w:hint="default"/>
         <w:u w:val="none"/>
+        <w:rFonts w:cs="Wingdings 2"/>
       </w:rPr>
     </w:lvl>
     <w:lvl w:ilvl="8">
@@ -1503,6 +1494,7 @@
       <w:rPr>
         <w:rFonts w:ascii="OpenSymbol" w:hAnsi="OpenSymbol" w:cs="OpenSymbol" w:hint="default"/>
         <w:u w:val="none"/>
+        <w:rFonts w:cs="OpenSymbol"/>
       </w:rPr>
     </w:lvl>
   </w:abstractNum>
@@ -1519,6 +1511,7 @@
         <w:rFonts w:ascii="Wingdings" w:hAnsi="Wingdings" w:cs="Wingdings" w:hint="default"/>
         <w:sz w:val="24"/>
         <w:u w:val="none"/>
+        <w:rFonts w:cs="Wingdings"/>
       </w:rPr>
     </w:lvl>
     <w:lvl w:ilvl="1">
@@ -1532,6 +1525,7 @@
       <w:rPr>
         <w:rFonts w:ascii="Wingdings 2" w:hAnsi="Wingdings 2" w:cs="Wingdings 2" w:hint="default"/>
         <w:u w:val="none"/>
+        <w:rFonts w:cs="Wingdings 2"/>
       </w:rPr>
     </w:lvl>
     <w:lvl w:ilvl="2">
@@ -1545,6 +1539,7 @@
       <w:rPr>
         <w:rFonts w:ascii="OpenSymbol" w:hAnsi="OpenSymbol" w:cs="OpenSymbol" w:hint="default"/>
         <w:u w:val="none"/>
+        <w:rFonts w:cs="OpenSymbol"/>
       </w:rPr>
     </w:lvl>
     <w:lvl w:ilvl="3">
@@ -1558,6 +1553,7 @@
       <w:rPr>
         <w:rFonts w:ascii="Wingdings" w:hAnsi="Wingdings" w:cs="Wingdings" w:hint="default"/>
         <w:u w:val="none"/>
+        <w:rFonts w:cs="Wingdings"/>
       </w:rPr>
     </w:lvl>
     <w:lvl w:ilvl="4">
@@ -1571,6 +1567,7 @@
       <w:rPr>
         <w:rFonts w:ascii="Wingdings 2" w:hAnsi="Wingdings 2" w:cs="Wingdings 2" w:hint="default"/>
         <w:u w:val="none"/>
+        <w:rFonts w:cs="Wingdings 2"/>
       </w:rPr>
     </w:lvl>
     <w:lvl w:ilvl="5">
@@ -1584,6 +1581,7 @@
       <w:rPr>
         <w:rFonts w:ascii="OpenSymbol" w:hAnsi="OpenSymbol" w:cs="OpenSymbol" w:hint="default"/>
         <w:u w:val="none"/>
+        <w:rFonts w:cs="OpenSymbol"/>
       </w:rPr>
     </w:lvl>
     <w:lvl w:ilvl="6">
@@ -1597,6 +1595,7 @@
       <w:rPr>
         <w:rFonts w:ascii="Wingdings" w:hAnsi="Wingdings" w:cs="Wingdings" w:hint="default"/>
         <w:u w:val="none"/>
+        <w:rFonts w:cs="Wingdings"/>
       </w:rPr>
     </w:lvl>
     <w:lvl w:ilvl="7">
@@ -1610,6 +1609,7 @@
       <w:rPr>
         <w:rFonts w:ascii="Wingdings 2" w:hAnsi="Wingdings 2" w:cs="Wingdings 2" w:hint="default"/>
         <w:u w:val="none"/>
+        <w:rFonts w:cs="Wingdings 2"/>
       </w:rPr>
     </w:lvl>
     <w:lvl w:ilvl="8">
@@ -1623,6 +1623,7 @@
       <w:rPr>
         <w:rFonts w:ascii="OpenSymbol" w:hAnsi="OpenSymbol" w:cs="OpenSymbol" w:hint="default"/>
         <w:u w:val="none"/>
+        <w:rFonts w:cs="OpenSymbol"/>
       </w:rPr>
     </w:lvl>
   </w:abstractNum>
@@ -1640,6 +1641,7 @@
         <w:sz w:val="24"/>
         <w:u w:val="none"/>
         <w:b/>
+        <w:rFonts w:cs="Wingdings"/>
       </w:rPr>
     </w:lvl>
     <w:lvl w:ilvl="1">
@@ -1653,6 +1655,7 @@
       <w:rPr>
         <w:rFonts w:ascii="Wingdings 2" w:hAnsi="Wingdings 2" w:cs="Wingdings 2" w:hint="default"/>
         <w:u w:val="none"/>
+        <w:rFonts w:cs="Wingdings 2"/>
       </w:rPr>
     </w:lvl>
     <w:lvl w:ilvl="2">
@@ -1666,6 +1669,7 @@
       <w:rPr>
         <w:rFonts w:ascii="OpenSymbol" w:hAnsi="OpenSymbol" w:cs="OpenSymbol" w:hint="default"/>
         <w:u w:val="none"/>
+        <w:rFonts w:cs="OpenSymbol"/>
       </w:rPr>
     </w:lvl>
     <w:lvl w:ilvl="3">
@@ -1679,6 +1683,7 @@
       <w:rPr>
         <w:rFonts w:ascii="Wingdings" w:hAnsi="Wingdings" w:cs="Wingdings" w:hint="default"/>
         <w:u w:val="none"/>
+        <w:rFonts w:cs="Wingdings"/>
       </w:rPr>
     </w:lvl>
     <w:lvl w:ilvl="4">
@@ -1692,6 +1697,7 @@
       <w:rPr>
         <w:rFonts w:ascii="Wingdings 2" w:hAnsi="Wingdings 2" w:cs="Wingdings 2" w:hint="default"/>
         <w:u w:val="none"/>
+        <w:rFonts w:cs="Wingdings 2"/>
       </w:rPr>
     </w:lvl>
     <w:lvl w:ilvl="5">
@@ -1705,6 +1711,7 @@
       <w:rPr>
         <w:rFonts w:ascii="OpenSymbol" w:hAnsi="OpenSymbol" w:cs="OpenSymbol" w:hint="default"/>
         <w:u w:val="none"/>
+        <w:rFonts w:cs="OpenSymbol"/>
       </w:rPr>
     </w:lvl>
     <w:lvl w:ilvl="6">
@@ -1718,6 +1725,7 @@
       <w:rPr>
         <w:rFonts w:ascii="Wingdings" w:hAnsi="Wingdings" w:cs="Wingdings" w:hint="default"/>
         <w:u w:val="none"/>
+        <w:rFonts w:cs="Wingdings"/>
       </w:rPr>
     </w:lvl>
     <w:lvl w:ilvl="7">
@@ -1731,6 +1739,7 @@
       <w:rPr>
         <w:rFonts w:ascii="Wingdings 2" w:hAnsi="Wingdings 2" w:cs="Wingdings 2" w:hint="default"/>
         <w:u w:val="none"/>
+        <w:rFonts w:cs="Wingdings 2"/>
       </w:rPr>
     </w:lvl>
     <w:lvl w:ilvl="8">
@@ -1744,6 +1753,7 @@
       <w:rPr>
         <w:rFonts w:ascii="OpenSymbol" w:hAnsi="OpenSymbol" w:cs="OpenSymbol" w:hint="default"/>
         <w:u w:val="none"/>
+        <w:rFonts w:cs="OpenSymbol"/>
       </w:rPr>
     </w:lvl>
   </w:abstractNum>
@@ -1760,6 +1770,7 @@
         <w:rFonts w:ascii="Wingdings" w:hAnsi="Wingdings" w:cs="Wingdings" w:hint="default"/>
         <w:sz w:val="24"/>
         <w:u w:val="none"/>
+        <w:rFonts w:cs="Wingdings"/>
       </w:rPr>
     </w:lvl>
     <w:lvl w:ilvl="1">
@@ -1773,6 +1784,7 @@
       <w:rPr>
         <w:rFonts w:ascii="Wingdings 2" w:hAnsi="Wingdings 2" w:cs="Wingdings 2" w:hint="default"/>
         <w:u w:val="none"/>
+        <w:rFonts w:cs="Wingdings 2"/>
       </w:rPr>
     </w:lvl>
     <w:lvl w:ilvl="2">
@@ -1786,6 +1798,7 @@
       <w:rPr>
         <w:rFonts w:ascii="OpenSymbol" w:hAnsi="OpenSymbol" w:cs="OpenSymbol" w:hint="default"/>
         <w:u w:val="none"/>
+        <w:rFonts w:cs="OpenSymbol"/>
       </w:rPr>
     </w:lvl>
     <w:lvl w:ilvl="3">
@@ -1799,6 +1812,7 @@
       <w:rPr>
         <w:rFonts w:ascii="Wingdings" w:hAnsi="Wingdings" w:cs="Wingdings" w:hint="default"/>
         <w:u w:val="none"/>
+        <w:rFonts w:cs="Wingdings"/>
       </w:rPr>
     </w:lvl>
     <w:lvl w:ilvl="4">
@@ -1812,6 +1826,7 @@
       <w:rPr>
         <w:rFonts w:ascii="Wingdings 2" w:hAnsi="Wingdings 2" w:cs="Wingdings 2" w:hint="default"/>
         <w:u w:val="none"/>
+        <w:rFonts w:cs="Wingdings 2"/>
       </w:rPr>
     </w:lvl>
     <w:lvl w:ilvl="5">
@@ -1825,6 +1840,7 @@
       <w:rPr>
         <w:rFonts w:ascii="OpenSymbol" w:hAnsi="OpenSymbol" w:cs="OpenSymbol" w:hint="default"/>
         <w:u w:val="none"/>
+        <w:rFonts w:cs="OpenSymbol"/>
       </w:rPr>
     </w:lvl>
     <w:lvl w:ilvl="6">
@@ -1838,6 +1854,7 @@
       <w:rPr>
         <w:rFonts w:ascii="Wingdings" w:hAnsi="Wingdings" w:cs="Wingdings" w:hint="default"/>
         <w:u w:val="none"/>
+        <w:rFonts w:cs="Wingdings"/>
       </w:rPr>
     </w:lvl>
     <w:lvl w:ilvl="7">
@@ -1851,6 +1868,7 @@
       <w:rPr>
         <w:rFonts w:ascii="Wingdings 2" w:hAnsi="Wingdings 2" w:cs="Wingdings 2" w:hint="default"/>
         <w:u w:val="none"/>
+        <w:rFonts w:cs="Wingdings 2"/>
       </w:rPr>
     </w:lvl>
     <w:lvl w:ilvl="8">
@@ -1864,6 +1882,7 @@
       <w:rPr>
         <w:rFonts w:ascii="OpenSymbol" w:hAnsi="OpenSymbol" w:cs="OpenSymbol" w:hint="default"/>
         <w:u w:val="none"/>
+        <w:rFonts w:cs="OpenSymbol"/>
       </w:rPr>
     </w:lvl>
   </w:abstractNum>
@@ -1880,6 +1899,7 @@
         <w:rFonts w:ascii="Wingdings" w:hAnsi="Wingdings" w:cs="Wingdings" w:hint="default"/>
         <w:sz w:val="24"/>
         <w:u w:val="none"/>
+        <w:rFonts w:cs="Wingdings"/>
       </w:rPr>
     </w:lvl>
     <w:lvl w:ilvl="1">
@@ -1893,6 +1913,7 @@
       <w:rPr>
         <w:rFonts w:ascii="Wingdings 2" w:hAnsi="Wingdings 2" w:cs="Wingdings 2" w:hint="default"/>
         <w:u w:val="none"/>
+        <w:rFonts w:cs="Wingdings 2"/>
       </w:rPr>
     </w:lvl>
     <w:lvl w:ilvl="2">
@@ -1906,6 +1927,7 @@
       <w:rPr>
         <w:rFonts w:ascii="OpenSymbol" w:hAnsi="OpenSymbol" w:cs="OpenSymbol" w:hint="default"/>
         <w:u w:val="none"/>
+        <w:rFonts w:cs="OpenSymbol"/>
       </w:rPr>
     </w:lvl>
     <w:lvl w:ilvl="3">
@@ -1919,6 +1941,7 @@
       <w:rPr>
         <w:rFonts w:ascii="Wingdings" w:hAnsi="Wingdings" w:cs="Wingdings" w:hint="default"/>
         <w:u w:val="none"/>
+        <w:rFonts w:cs="Wingdings"/>
       </w:rPr>
     </w:lvl>
     <w:lvl w:ilvl="4">
@@ -1932,6 +1955,7 @@
       <w:rPr>
         <w:rFonts w:ascii="Wingdings 2" w:hAnsi="Wingdings 2" w:cs="Wingdings 2" w:hint="default"/>
         <w:u w:val="none"/>
+        <w:rFonts w:cs="Wingdings 2"/>
       </w:rPr>
     </w:lvl>
     <w:lvl w:ilvl="5">
@@ -1945,6 +1969,7 @@
       <w:rPr>
         <w:rFonts w:ascii="OpenSymbol" w:hAnsi="OpenSymbol" w:cs="OpenSymbol" w:hint="default"/>
         <w:u w:val="none"/>
+        <w:rFonts w:cs="OpenSymbol"/>
       </w:rPr>
     </w:lvl>
     <w:lvl w:ilvl="6">
@@ -1958,6 +1983,7 @@
       <w:rPr>
         <w:rFonts w:ascii="Wingdings" w:hAnsi="Wingdings" w:cs="Wingdings" w:hint="default"/>
         <w:u w:val="none"/>
+        <w:rFonts w:cs="Wingdings"/>
       </w:rPr>
     </w:lvl>
     <w:lvl w:ilvl="7">
@@ -1971,6 +1997,7 @@
       <w:rPr>
         <w:rFonts w:ascii="Wingdings 2" w:hAnsi="Wingdings 2" w:cs="Wingdings 2" w:hint="default"/>
         <w:u w:val="none"/>
+        <w:rFonts w:cs="Wingdings 2"/>
       </w:rPr>
     </w:lvl>
     <w:lvl w:ilvl="8">
@@ -1984,6 +2011,7 @@
       <w:rPr>
         <w:rFonts w:ascii="OpenSymbol" w:hAnsi="OpenSymbol" w:cs="OpenSymbol" w:hint="default"/>
         <w:u w:val="none"/>
+        <w:rFonts w:cs="OpenSymbol"/>
       </w:rPr>
     </w:lvl>
   </w:abstractNum>
@@ -2110,7 +2138,6 @@
       <w:rPr>
         <w:rFonts w:ascii="Proxima Nova" w:hAnsi="Proxima Nova" w:eastAsia="Proxima Nova" w:cs="Proxima Nova"/>
         <w:color w:val="353744"/>
-        <w:sz w:val="22"/>
         <w:szCs w:val="22"/>
         <w:lang w:val="pl" w:eastAsia="zh-CN" w:bidi="hi-IN"/>
       </w:rPr>
@@ -2124,7 +2151,9 @@
     <w:qFormat/>
     <w:pPr>
       <w:widowControl w:val="false"/>
+      <w:bidi w:val="0"/>
       <w:spacing w:lineRule="auto" w:line="312" w:before="200" w:after="0"/>
+      <w:jc w:val="left"/>
     </w:pPr>
     <w:rPr>
       <w:rFonts w:ascii="Proxima Nova" w:hAnsi="Proxima Nova" w:eastAsia="Proxima Nova" w:cs="Proxima Nova"/>
@@ -2137,105 +2166,120 @@
   </w:style>
   <w:style w:type="paragraph" w:styleId="Nagwek1">
     <w:name w:val="Heading 1"/>
-    <w:basedOn w:val="Normal1"/>
-    <w:next w:val="Normal1"/>
+    <w:next w:val="LOnormal"/>
     <w:qFormat/>
     <w:pPr>
       <w:pageBreakBefore w:val="false"/>
+      <w:widowControl w:val="false"/>
       <w:spacing w:lineRule="auto" w:line="240" w:before="480" w:after="0"/>
     </w:pPr>
     <w:rPr>
       <w:rFonts w:ascii="Proxima Nova" w:hAnsi="Proxima Nova" w:eastAsia="Proxima Nova" w:cs="Proxima Nova"/>
       <w:b/>
       <w:color w:val="353744"/>
+      <w:kern w:val="0"/>
       <w:sz w:val="28"/>
       <w:szCs w:val="28"/>
+      <w:lang w:val="pl" w:eastAsia="zh-CN" w:bidi="hi-IN"/>
     </w:rPr>
   </w:style>
   <w:style w:type="paragraph" w:styleId="Nagwek2">
     <w:name w:val="Heading 2"/>
-    <w:basedOn w:val="Normal1"/>
-    <w:next w:val="Normal1"/>
+    <w:next w:val="LOnormal"/>
     <w:qFormat/>
     <w:pPr>
       <w:pageBreakBefore w:val="false"/>
+      <w:widowControl w:val="false"/>
       <w:spacing w:lineRule="auto" w:line="240" w:before="320" w:after="0"/>
     </w:pPr>
     <w:rPr>
+      <w:rFonts w:ascii="Proxima Nova" w:hAnsi="Proxima Nova" w:eastAsia="Proxima Nova" w:cs="Proxima Nova"/>
       <w:b/>
       <w:color w:val="00AB44"/>
+      <w:kern w:val="0"/>
       <w:sz w:val="28"/>
       <w:szCs w:val="28"/>
+      <w:lang w:val="pl" w:eastAsia="zh-CN" w:bidi="hi-IN"/>
     </w:rPr>
   </w:style>
   <w:style w:type="paragraph" w:styleId="Nagwek3">
     <w:name w:val="Heading 3"/>
-    <w:basedOn w:val="Normal1"/>
-    <w:next w:val="Normal1"/>
+    <w:next w:val="LOnormal"/>
     <w:qFormat/>
     <w:pPr>
       <w:pageBreakBefore w:val="false"/>
+      <w:widowControl w:val="false"/>
       <w:spacing w:lineRule="auto" w:line="240"/>
     </w:pPr>
     <w:rPr>
+      <w:rFonts w:ascii="Proxima Nova" w:hAnsi="Proxima Nova" w:eastAsia="Proxima Nova" w:cs="Proxima Nova"/>
+      <w:color w:val="353744"/>
+      <w:kern w:val="0"/>
       <w:sz w:val="26"/>
       <w:szCs w:val="26"/>
+      <w:lang w:val="pl" w:eastAsia="zh-CN" w:bidi="hi-IN"/>
     </w:rPr>
   </w:style>
   <w:style w:type="paragraph" w:styleId="Nagwek4">
     <w:name w:val="Heading 4"/>
-    <w:basedOn w:val="Normal1"/>
-    <w:next w:val="Normal1"/>
+    <w:next w:val="LOnormal"/>
     <w:qFormat/>
     <w:pPr>
       <w:keepNext w:val="true"/>
       <w:keepLines/>
       <w:pageBreakBefore w:val="false"/>
+      <w:widowControl w:val="false"/>
       <w:spacing w:lineRule="auto" w:line="240" w:before="160" w:after="0"/>
     </w:pPr>
     <w:rPr>
       <w:rFonts w:ascii="Trebuchet MS" w:hAnsi="Trebuchet MS" w:eastAsia="Trebuchet MS" w:cs="Trebuchet MS"/>
       <w:color w:val="666666"/>
+      <w:kern w:val="0"/>
       <w:sz w:val="22"/>
       <w:szCs w:val="22"/>
       <w:u w:val="single"/>
+      <w:lang w:val="pl" w:eastAsia="zh-CN" w:bidi="hi-IN"/>
     </w:rPr>
   </w:style>
   <w:style w:type="paragraph" w:styleId="Nagwek5">
     <w:name w:val="Heading 5"/>
-    <w:basedOn w:val="Normal1"/>
-    <w:next w:val="Normal1"/>
+    <w:next w:val="LOnormal"/>
     <w:qFormat/>
     <w:pPr>
       <w:keepNext w:val="true"/>
       <w:keepLines/>
       <w:pageBreakBefore w:val="false"/>
+      <w:widowControl w:val="false"/>
       <w:spacing w:lineRule="auto" w:line="240" w:before="160" w:after="0"/>
     </w:pPr>
     <w:rPr>
       <w:rFonts w:ascii="Trebuchet MS" w:hAnsi="Trebuchet MS" w:eastAsia="Trebuchet MS" w:cs="Trebuchet MS"/>
       <w:color w:val="666666"/>
+      <w:kern w:val="0"/>
       <w:sz w:val="22"/>
       <w:szCs w:val="22"/>
+      <w:lang w:val="pl" w:eastAsia="zh-CN" w:bidi="hi-IN"/>
     </w:rPr>
   </w:style>
   <w:style w:type="paragraph" w:styleId="Nagwek6">
     <w:name w:val="Heading 6"/>
-    <w:basedOn w:val="Normal1"/>
-    <w:next w:val="Normal1"/>
+    <w:next w:val="LOnormal"/>
     <w:qFormat/>
     <w:pPr>
       <w:keepNext w:val="true"/>
       <w:keepLines/>
       <w:pageBreakBefore w:val="false"/>
+      <w:widowControl w:val="false"/>
       <w:spacing w:lineRule="auto" w:line="240" w:before="160" w:after="0"/>
     </w:pPr>
     <w:rPr>
       <w:rFonts w:ascii="Trebuchet MS" w:hAnsi="Trebuchet MS" w:eastAsia="Trebuchet MS" w:cs="Trebuchet MS"/>
       <w:i/>
       <w:color w:val="666666"/>
+      <w:kern w:val="0"/>
       <w:sz w:val="22"/>
       <w:szCs w:val="22"/>
+      <w:lang w:val="pl" w:eastAsia="zh-CN" w:bidi="hi-IN"/>
     </w:rPr>
   </w:style>
   <w:style w:type="character" w:styleId="ListLabel1">
@@ -2641,6 +2685,455 @@
       <w:color w:val="000080"/>
       <w:u w:val="single"/>
       <w:lang w:val="zxx" w:eastAsia="zxx" w:bidi="zxx"/>
+    </w:rPr>
+  </w:style>
+  <w:style w:type="character" w:styleId="ListLabel56">
+    <w:name w:val="ListLabel 56"/>
+    <w:qFormat/>
+    <w:rPr>
+      <w:rFonts w:ascii="Arial" w:hAnsi="Arial" w:cs="Wingdings"/>
+      <w:sz w:val="24"/>
+      <w:u w:val="none"/>
+    </w:rPr>
+  </w:style>
+  <w:style w:type="character" w:styleId="ListLabel57">
+    <w:name w:val="ListLabel 57"/>
+    <w:qFormat/>
+    <w:rPr>
+      <w:rFonts w:cs="Wingdings 2"/>
+      <w:u w:val="none"/>
+    </w:rPr>
+  </w:style>
+  <w:style w:type="character" w:styleId="ListLabel58">
+    <w:name w:val="ListLabel 58"/>
+    <w:qFormat/>
+    <w:rPr>
+      <w:rFonts w:cs="OpenSymbol"/>
+      <w:u w:val="none"/>
+    </w:rPr>
+  </w:style>
+  <w:style w:type="character" w:styleId="ListLabel59">
+    <w:name w:val="ListLabel 59"/>
+    <w:qFormat/>
+    <w:rPr>
+      <w:rFonts w:cs="Wingdings"/>
+      <w:u w:val="none"/>
+    </w:rPr>
+  </w:style>
+  <w:style w:type="character" w:styleId="ListLabel60">
+    <w:name w:val="ListLabel 60"/>
+    <w:qFormat/>
+    <w:rPr>
+      <w:rFonts w:cs="Wingdings 2"/>
+      <w:u w:val="none"/>
+    </w:rPr>
+  </w:style>
+  <w:style w:type="character" w:styleId="ListLabel61">
+    <w:name w:val="ListLabel 61"/>
+    <w:qFormat/>
+    <w:rPr>
+      <w:rFonts w:cs="OpenSymbol"/>
+      <w:u w:val="none"/>
+    </w:rPr>
+  </w:style>
+  <w:style w:type="character" w:styleId="ListLabel62">
+    <w:name w:val="ListLabel 62"/>
+    <w:qFormat/>
+    <w:rPr>
+      <w:rFonts w:cs="Wingdings"/>
+      <w:u w:val="none"/>
+    </w:rPr>
+  </w:style>
+  <w:style w:type="character" w:styleId="ListLabel63">
+    <w:name w:val="ListLabel 63"/>
+    <w:qFormat/>
+    <w:rPr>
+      <w:rFonts w:cs="Wingdings 2"/>
+      <w:u w:val="none"/>
+    </w:rPr>
+  </w:style>
+  <w:style w:type="character" w:styleId="ListLabel64">
+    <w:name w:val="ListLabel 64"/>
+    <w:qFormat/>
+    <w:rPr>
+      <w:rFonts w:cs="OpenSymbol"/>
+      <w:u w:val="none"/>
+    </w:rPr>
+  </w:style>
+  <w:style w:type="character" w:styleId="ListLabel65">
+    <w:name w:val="ListLabel 65"/>
+    <w:qFormat/>
+    <w:rPr>
+      <w:rFonts w:cs="Wingdings"/>
+      <w:sz w:val="24"/>
+      <w:u w:val="none"/>
+    </w:rPr>
+  </w:style>
+  <w:style w:type="character" w:styleId="ListLabel66">
+    <w:name w:val="ListLabel 66"/>
+    <w:qFormat/>
+    <w:rPr>
+      <w:rFonts w:cs="Wingdings 2"/>
+      <w:u w:val="none"/>
+    </w:rPr>
+  </w:style>
+  <w:style w:type="character" w:styleId="ListLabel67">
+    <w:name w:val="ListLabel 67"/>
+    <w:qFormat/>
+    <w:rPr>
+      <w:rFonts w:cs="OpenSymbol"/>
+      <w:u w:val="none"/>
+    </w:rPr>
+  </w:style>
+  <w:style w:type="character" w:styleId="ListLabel68">
+    <w:name w:val="ListLabel 68"/>
+    <w:qFormat/>
+    <w:rPr>
+      <w:rFonts w:cs="Wingdings"/>
+      <w:u w:val="none"/>
+    </w:rPr>
+  </w:style>
+  <w:style w:type="character" w:styleId="ListLabel69">
+    <w:name w:val="ListLabel 69"/>
+    <w:qFormat/>
+    <w:rPr>
+      <w:rFonts w:cs="Wingdings 2"/>
+      <w:u w:val="none"/>
+    </w:rPr>
+  </w:style>
+  <w:style w:type="character" w:styleId="ListLabel70">
+    <w:name w:val="ListLabel 70"/>
+    <w:qFormat/>
+    <w:rPr>
+      <w:rFonts w:cs="OpenSymbol"/>
+      <w:u w:val="none"/>
+    </w:rPr>
+  </w:style>
+  <w:style w:type="character" w:styleId="ListLabel71">
+    <w:name w:val="ListLabel 71"/>
+    <w:qFormat/>
+    <w:rPr>
+      <w:rFonts w:cs="Wingdings"/>
+      <w:u w:val="none"/>
+    </w:rPr>
+  </w:style>
+  <w:style w:type="character" w:styleId="ListLabel72">
+    <w:name w:val="ListLabel 72"/>
+    <w:qFormat/>
+    <w:rPr>
+      <w:rFonts w:cs="Wingdings 2"/>
+      <w:u w:val="none"/>
+    </w:rPr>
+  </w:style>
+  <w:style w:type="character" w:styleId="ListLabel73">
+    <w:name w:val="ListLabel 73"/>
+    <w:qFormat/>
+    <w:rPr>
+      <w:rFonts w:cs="OpenSymbol"/>
+      <w:u w:val="none"/>
+    </w:rPr>
+  </w:style>
+  <w:style w:type="character" w:styleId="ListLabel74">
+    <w:name w:val="ListLabel 74"/>
+    <w:qFormat/>
+    <w:rPr>
+      <w:rFonts w:ascii="Arial" w:hAnsi="Arial" w:cs="Wingdings"/>
+      <w:sz w:val="24"/>
+      <w:u w:val="none"/>
+    </w:rPr>
+  </w:style>
+  <w:style w:type="character" w:styleId="ListLabel75">
+    <w:name w:val="ListLabel 75"/>
+    <w:qFormat/>
+    <w:rPr>
+      <w:rFonts w:cs="Wingdings 2"/>
+      <w:u w:val="none"/>
+    </w:rPr>
+  </w:style>
+  <w:style w:type="character" w:styleId="ListLabel76">
+    <w:name w:val="ListLabel 76"/>
+    <w:qFormat/>
+    <w:rPr>
+      <w:rFonts w:cs="OpenSymbol"/>
+      <w:u w:val="none"/>
+    </w:rPr>
+  </w:style>
+  <w:style w:type="character" w:styleId="ListLabel77">
+    <w:name w:val="ListLabel 77"/>
+    <w:qFormat/>
+    <w:rPr>
+      <w:rFonts w:cs="Wingdings"/>
+      <w:u w:val="none"/>
+    </w:rPr>
+  </w:style>
+  <w:style w:type="character" w:styleId="ListLabel78">
+    <w:name w:val="ListLabel 78"/>
+    <w:qFormat/>
+    <w:rPr>
+      <w:rFonts w:cs="Wingdings 2"/>
+      <w:u w:val="none"/>
+    </w:rPr>
+  </w:style>
+  <w:style w:type="character" w:styleId="ListLabel79">
+    <w:name w:val="ListLabel 79"/>
+    <w:qFormat/>
+    <w:rPr>
+      <w:rFonts w:cs="OpenSymbol"/>
+      <w:u w:val="none"/>
+    </w:rPr>
+  </w:style>
+  <w:style w:type="character" w:styleId="ListLabel80">
+    <w:name w:val="ListLabel 80"/>
+    <w:qFormat/>
+    <w:rPr>
+      <w:rFonts w:cs="Wingdings"/>
+      <w:u w:val="none"/>
+    </w:rPr>
+  </w:style>
+  <w:style w:type="character" w:styleId="ListLabel81">
+    <w:name w:val="ListLabel 81"/>
+    <w:qFormat/>
+    <w:rPr>
+      <w:rFonts w:cs="Wingdings 2"/>
+      <w:u w:val="none"/>
+    </w:rPr>
+  </w:style>
+  <w:style w:type="character" w:styleId="ListLabel82">
+    <w:name w:val="ListLabel 82"/>
+    <w:qFormat/>
+    <w:rPr>
+      <w:rFonts w:cs="OpenSymbol"/>
+      <w:u w:val="none"/>
+    </w:rPr>
+  </w:style>
+  <w:style w:type="character" w:styleId="ListLabel83">
+    <w:name w:val="ListLabel 83"/>
+    <w:qFormat/>
+    <w:rPr>
+      <w:rFonts w:cs="Wingdings"/>
+      <w:b/>
+      <w:sz w:val="24"/>
+      <w:u w:val="none"/>
+    </w:rPr>
+  </w:style>
+  <w:style w:type="character" w:styleId="ListLabel84">
+    <w:name w:val="ListLabel 84"/>
+    <w:qFormat/>
+    <w:rPr>
+      <w:rFonts w:cs="Wingdings 2"/>
+      <w:u w:val="none"/>
+    </w:rPr>
+  </w:style>
+  <w:style w:type="character" w:styleId="ListLabel85">
+    <w:name w:val="ListLabel 85"/>
+    <w:qFormat/>
+    <w:rPr>
+      <w:rFonts w:cs="OpenSymbol"/>
+      <w:u w:val="none"/>
+    </w:rPr>
+  </w:style>
+  <w:style w:type="character" w:styleId="ListLabel86">
+    <w:name w:val="ListLabel 86"/>
+    <w:qFormat/>
+    <w:rPr>
+      <w:rFonts w:cs="Wingdings"/>
+      <w:u w:val="none"/>
+    </w:rPr>
+  </w:style>
+  <w:style w:type="character" w:styleId="ListLabel87">
+    <w:name w:val="ListLabel 87"/>
+    <w:qFormat/>
+    <w:rPr>
+      <w:rFonts w:cs="Wingdings 2"/>
+      <w:u w:val="none"/>
+    </w:rPr>
+  </w:style>
+  <w:style w:type="character" w:styleId="ListLabel88">
+    <w:name w:val="ListLabel 88"/>
+    <w:qFormat/>
+    <w:rPr>
+      <w:rFonts w:cs="OpenSymbol"/>
+      <w:u w:val="none"/>
+    </w:rPr>
+  </w:style>
+  <w:style w:type="character" w:styleId="ListLabel89">
+    <w:name w:val="ListLabel 89"/>
+    <w:qFormat/>
+    <w:rPr>
+      <w:rFonts w:cs="Wingdings"/>
+      <w:u w:val="none"/>
+    </w:rPr>
+  </w:style>
+  <w:style w:type="character" w:styleId="ListLabel90">
+    <w:name w:val="ListLabel 90"/>
+    <w:qFormat/>
+    <w:rPr>
+      <w:rFonts w:cs="Wingdings 2"/>
+      <w:u w:val="none"/>
+    </w:rPr>
+  </w:style>
+  <w:style w:type="character" w:styleId="ListLabel91">
+    <w:name w:val="ListLabel 91"/>
+    <w:qFormat/>
+    <w:rPr>
+      <w:rFonts w:cs="OpenSymbol"/>
+      <w:u w:val="none"/>
+    </w:rPr>
+  </w:style>
+  <w:style w:type="character" w:styleId="ListLabel92">
+    <w:name w:val="ListLabel 92"/>
+    <w:qFormat/>
+    <w:rPr>
+      <w:rFonts w:cs="Wingdings"/>
+      <w:sz w:val="24"/>
+      <w:u w:val="none"/>
+    </w:rPr>
+  </w:style>
+  <w:style w:type="character" w:styleId="ListLabel93">
+    <w:name w:val="ListLabel 93"/>
+    <w:qFormat/>
+    <w:rPr>
+      <w:rFonts w:cs="Wingdings 2"/>
+      <w:u w:val="none"/>
+    </w:rPr>
+  </w:style>
+  <w:style w:type="character" w:styleId="ListLabel94">
+    <w:name w:val="ListLabel 94"/>
+    <w:qFormat/>
+    <w:rPr>
+      <w:rFonts w:cs="OpenSymbol"/>
+      <w:u w:val="none"/>
+    </w:rPr>
+  </w:style>
+  <w:style w:type="character" w:styleId="ListLabel95">
+    <w:name w:val="ListLabel 95"/>
+    <w:qFormat/>
+    <w:rPr>
+      <w:rFonts w:cs="Wingdings"/>
+      <w:u w:val="none"/>
+    </w:rPr>
+  </w:style>
+  <w:style w:type="character" w:styleId="ListLabel96">
+    <w:name w:val="ListLabel 96"/>
+    <w:qFormat/>
+    <w:rPr>
+      <w:rFonts w:cs="Wingdings 2"/>
+      <w:u w:val="none"/>
+    </w:rPr>
+  </w:style>
+  <w:style w:type="character" w:styleId="ListLabel97">
+    <w:name w:val="ListLabel 97"/>
+    <w:qFormat/>
+    <w:rPr>
+      <w:rFonts w:cs="OpenSymbol"/>
+      <w:u w:val="none"/>
+    </w:rPr>
+  </w:style>
+  <w:style w:type="character" w:styleId="ListLabel98">
+    <w:name w:val="ListLabel 98"/>
+    <w:qFormat/>
+    <w:rPr>
+      <w:rFonts w:cs="Wingdings"/>
+      <w:u w:val="none"/>
+    </w:rPr>
+  </w:style>
+  <w:style w:type="character" w:styleId="ListLabel99">
+    <w:name w:val="ListLabel 99"/>
+    <w:qFormat/>
+    <w:rPr>
+      <w:rFonts w:cs="Wingdings 2"/>
+      <w:u w:val="none"/>
+    </w:rPr>
+  </w:style>
+  <w:style w:type="character" w:styleId="ListLabel100">
+    <w:name w:val="ListLabel 100"/>
+    <w:qFormat/>
+    <w:rPr>
+      <w:rFonts w:cs="OpenSymbol"/>
+      <w:u w:val="none"/>
+    </w:rPr>
+  </w:style>
+  <w:style w:type="character" w:styleId="ListLabel101">
+    <w:name w:val="ListLabel 101"/>
+    <w:qFormat/>
+    <w:rPr>
+      <w:rFonts w:cs="Wingdings"/>
+      <w:sz w:val="24"/>
+      <w:u w:val="none"/>
+    </w:rPr>
+  </w:style>
+  <w:style w:type="character" w:styleId="ListLabel102">
+    <w:name w:val="ListLabel 102"/>
+    <w:qFormat/>
+    <w:rPr>
+      <w:rFonts w:cs="Wingdings 2"/>
+      <w:u w:val="none"/>
+    </w:rPr>
+  </w:style>
+  <w:style w:type="character" w:styleId="ListLabel103">
+    <w:name w:val="ListLabel 103"/>
+    <w:qFormat/>
+    <w:rPr>
+      <w:rFonts w:cs="OpenSymbol"/>
+      <w:u w:val="none"/>
+    </w:rPr>
+  </w:style>
+  <w:style w:type="character" w:styleId="ListLabel104">
+    <w:name w:val="ListLabel 104"/>
+    <w:qFormat/>
+    <w:rPr>
+      <w:rFonts w:cs="Wingdings"/>
+      <w:u w:val="none"/>
+    </w:rPr>
+  </w:style>
+  <w:style w:type="character" w:styleId="ListLabel105">
+    <w:name w:val="ListLabel 105"/>
+    <w:qFormat/>
+    <w:rPr>
+      <w:rFonts w:cs="Wingdings 2"/>
+      <w:u w:val="none"/>
+    </w:rPr>
+  </w:style>
+  <w:style w:type="character" w:styleId="ListLabel106">
+    <w:name w:val="ListLabel 106"/>
+    <w:qFormat/>
+    <w:rPr>
+      <w:rFonts w:cs="OpenSymbol"/>
+      <w:u w:val="none"/>
+    </w:rPr>
+  </w:style>
+  <w:style w:type="character" w:styleId="ListLabel107">
+    <w:name w:val="ListLabel 107"/>
+    <w:qFormat/>
+    <w:rPr>
+      <w:rFonts w:cs="Wingdings"/>
+      <w:u w:val="none"/>
+    </w:rPr>
+  </w:style>
+  <w:style w:type="character" w:styleId="ListLabel108">
+    <w:name w:val="ListLabel 108"/>
+    <w:qFormat/>
+    <w:rPr>
+      <w:rFonts w:cs="Wingdings 2"/>
+      <w:u w:val="none"/>
+    </w:rPr>
+  </w:style>
+  <w:style w:type="character" w:styleId="ListLabel109">
+    <w:name w:val="ListLabel 109"/>
+    <w:qFormat/>
+    <w:rPr>
+      <w:rFonts w:cs="OpenSymbol"/>
+      <w:u w:val="none"/>
+    </w:rPr>
+  </w:style>
+  <w:style w:type="character" w:styleId="ListLabel110">
+    <w:name w:val="ListLabel 110"/>
+    <w:qFormat/>
+    <w:rPr>
+      <w:color w:val="1155CC"/>
+      <w:sz w:val="24"/>
+      <w:szCs w:val="24"/>
+      <w:u w:val="single"/>
     </w:rPr>
   </w:style>
   <w:style w:type="paragraph" w:styleId="Nagwek">
@@ -2701,7 +3194,7 @@
       <w:rFonts w:cs="Arial"/>
     </w:rPr>
   </w:style>
-  <w:style w:type="paragraph" w:styleId="Normal1" w:default="1">
+  <w:style w:type="paragraph" w:styleId="LOnormal" w:default="1">
     <w:name w:val="LO-normal"/>
     <w:qFormat/>
     <w:pPr>
@@ -2720,8 +3213,8 @@
   </w:style>
   <w:style w:type="paragraph" w:styleId="Tytu">
     <w:name w:val="Title"/>
-    <w:basedOn w:val="Normal1"/>
-    <w:next w:val="Normal1"/>
+    <w:basedOn w:val="LOnormal"/>
+    <w:next w:val="LOnormal"/>
     <w:qFormat/>
     <w:pPr>
       <w:pageBreakBefore w:val="false"/>
@@ -2735,8 +3228,8 @@
   </w:style>
   <w:style w:type="paragraph" w:styleId="Podtytu">
     <w:name w:val="Subtitle"/>
-    <w:basedOn w:val="Normal1"/>
-    <w:next w:val="Normal1"/>
+    <w:basedOn w:val="LOnormal"/>
+    <w:next w:val="LOnormal"/>
     <w:qFormat/>
     <w:pPr>
       <w:pageBreakBefore w:val="false"/>

</xml_diff>